<commit_message>
Update Draft from Previous work
</commit_message>
<xml_diff>
--- a/Addendum A/Hons_AddendumA_30285976.docx
+++ b/Addendum A/Hons_AddendumA_30285976.docx
@@ -4547,8 +4547,6 @@
         </w:rPr>
         <w:t>centred</w:t>
       </w:r>
-      <w:bookmarkStart w:id="45" w:name="_GoBack"/>
-      <w:bookmarkEnd w:id="45"/>
       <w:r>
         <w:rPr>
           <w:rFonts w:cs="Arial"/>
@@ -4731,7 +4729,33 @@
         <w:rPr>
           <w:rFonts w:cs="Arial"/>
         </w:rPr>
-        <w:t>The next aim of this project is to develop an artefact that the above knowledge can be applied to which will require the following objectives:</w:t>
+        <w:t xml:space="preserve">The next aim of this project is to develop an </w:t>
+      </w:r>
+      <w:r>
+        <w:rPr>
+          <w:rFonts w:cs="Arial"/>
+        </w:rPr>
+        <w:t xml:space="preserve">additional </w:t>
+      </w:r>
+      <w:r>
+        <w:rPr>
+          <w:rFonts w:cs="Arial"/>
+        </w:rPr>
+        <w:t xml:space="preserve">artefact </w:t>
+      </w:r>
+      <w:r>
+        <w:rPr>
+          <w:rFonts w:cs="Arial"/>
+        </w:rPr>
+        <w:t>unrelated to the aforementioned aims and objectives in the form of a digital game</w:t>
+      </w:r>
+      <w:bookmarkStart w:id="45" w:name="_GoBack"/>
+      <w:bookmarkEnd w:id="45"/>
+      <w:r>
+        <w:rPr>
+          <w:rFonts w:cs="Arial"/>
+        </w:rPr>
+        <w:t>:</w:t>
       </w:r>
     </w:p>
     <w:p>
@@ -4819,19 +4843,7 @@
         <w:rPr>
           <w:rFonts w:cs="Arial"/>
         </w:rPr>
-        <w:t>Create a specific scene/level within the aforementi</w:t>
-      </w:r>
-      <w:r>
-        <w:rPr>
-          <w:rFonts w:cs="Arial"/>
-        </w:rPr>
-        <w:t>oned artefact that specialises i</w:t>
-      </w:r>
-      <w:r>
-        <w:rPr>
-          <w:rFonts w:cs="Arial"/>
-        </w:rPr>
-        <w:t>n delivering information through various audio-visual stimuli that incorporates the principles and qualities found</w:t>
+        <w:t>Develop it as a standalone application</w:t>
       </w:r>
       <w:r>
         <w:rPr>
@@ -5047,6 +5059,7 @@
       </w:pPr>
       <w:bookmarkStart w:id="49" w:name="_Toc69676236"/>
       <w:r>
+        <w:lastRenderedPageBreak/>
         <w:t>Design Science</w:t>
       </w:r>
       <w:r>
@@ -13362,7 +13375,7 @@
         <w:rStyle w:val="PageNumber"/>
         <w:noProof/>
       </w:rPr>
-      <w:t>5</w:t>
+      <w:t>4</w:t>
     </w:r>
     <w:r>
       <w:rPr>
@@ -22644,7 +22657,7 @@
 </file>
 
 <file path=customXml/itemProps1.xml><?xml version="1.0" encoding="utf-8"?>
-<ds:datastoreItem xmlns:ds="http://schemas.openxmlformats.org/officeDocument/2006/customXml" ds:itemID="{989143CF-A655-4000-9CDC-6D3E8F3DC460}">
+<ds:datastoreItem xmlns:ds="http://schemas.openxmlformats.org/officeDocument/2006/customXml" ds:itemID="{89F8455A-D760-488C-96E3-917341F3C853}">
   <ds:schemaRefs>
     <ds:schemaRef ds:uri="http://schemas.openxmlformats.org/officeDocument/2006/bibliography"/>
   </ds:schemaRefs>

</xml_diff>